<commit_message>
Finalização do CSS3 e anotações.
</commit_message>
<xml_diff>
--- a/Material de estudo/Introdução a criação de websites com HTML5 e CSS3.docx
+++ b/Material de estudo/Introdução a criação de websites com HTML5 e CSS3.docx
@@ -182,24 +182,60 @@
           <w:sz w:val="24"/>
           <w:szCs w:val="24"/>
         </w:rPr>
-        <w:t>&lt;!DOCTYPE html&gt;</w:t>
-      </w:r>
-    </w:p>
-    <w:p>
-      <w:pPr>
-        <w:rPr>
-          <w:bCs/>
-          <w:sz w:val="24"/>
-          <w:szCs w:val="24"/>
-        </w:rPr>
-      </w:pPr>
-      <w:r>
-        <w:rPr>
-          <w:bCs/>
-          <w:sz w:val="24"/>
-          <w:szCs w:val="24"/>
-        </w:rPr>
-        <w:t>&lt;html&gt;</w:t>
+        <w:t xml:space="preserve">&lt;!DOCTYPE </w:t>
+      </w:r>
+      <w:proofErr w:type="spellStart"/>
+      <w:r>
+        <w:rPr>
+          <w:bCs/>
+          <w:sz w:val="24"/>
+          <w:szCs w:val="24"/>
+        </w:rPr>
+        <w:t>html</w:t>
+      </w:r>
+      <w:proofErr w:type="spellEnd"/>
+      <w:r>
+        <w:rPr>
+          <w:bCs/>
+          <w:sz w:val="24"/>
+          <w:szCs w:val="24"/>
+        </w:rPr>
+        <w:t>&gt;</w:t>
+      </w:r>
+    </w:p>
+    <w:p>
+      <w:pPr>
+        <w:rPr>
+          <w:bCs/>
+          <w:sz w:val="24"/>
+          <w:szCs w:val="24"/>
+        </w:rPr>
+      </w:pPr>
+      <w:r>
+        <w:rPr>
+          <w:bCs/>
+          <w:sz w:val="24"/>
+          <w:szCs w:val="24"/>
+        </w:rPr>
+        <w:t>&lt;</w:t>
+      </w:r>
+      <w:proofErr w:type="spellStart"/>
+      <w:r>
+        <w:rPr>
+          <w:bCs/>
+          <w:sz w:val="24"/>
+          <w:szCs w:val="24"/>
+        </w:rPr>
+        <w:t>html</w:t>
+      </w:r>
+      <w:proofErr w:type="spellEnd"/>
+      <w:r>
+        <w:rPr>
+          <w:bCs/>
+          <w:sz w:val="24"/>
+          <w:szCs w:val="24"/>
+        </w:rPr>
+        <w:t>&gt;</w:t>
       </w:r>
     </w:p>
     <w:p>
@@ -217,7 +253,25 @@
           <w:szCs w:val="24"/>
         </w:rPr>
         <w:tab/>
-        <w:t>&lt;head&gt;</w:t>
+        <w:t>&lt;</w:t>
+      </w:r>
+      <w:proofErr w:type="spellStart"/>
+      <w:r>
+        <w:rPr>
+          <w:bCs/>
+          <w:sz w:val="24"/>
+          <w:szCs w:val="24"/>
+        </w:rPr>
+        <w:t>head</w:t>
+      </w:r>
+      <w:proofErr w:type="spellEnd"/>
+      <w:r>
+        <w:rPr>
+          <w:bCs/>
+          <w:sz w:val="24"/>
+          <w:szCs w:val="24"/>
+        </w:rPr>
+        <w:t>&gt;</w:t>
       </w:r>
     </w:p>
     <w:p>
@@ -269,7 +323,43 @@
           <w:szCs w:val="24"/>
         </w:rPr>
         <w:tab/>
-        <w:t>&lt;title&gt; Título &lt;/title&gt;</w:t>
+        <w:t>&lt;</w:t>
+      </w:r>
+      <w:proofErr w:type="spellStart"/>
+      <w:r>
+        <w:rPr>
+          <w:bCs/>
+          <w:sz w:val="24"/>
+          <w:szCs w:val="24"/>
+        </w:rPr>
+        <w:t>title</w:t>
+      </w:r>
+      <w:proofErr w:type="spellEnd"/>
+      <w:r>
+        <w:rPr>
+          <w:bCs/>
+          <w:sz w:val="24"/>
+          <w:szCs w:val="24"/>
+        </w:rPr>
+        <w:t>&gt; Título &lt;/</w:t>
+      </w:r>
+      <w:proofErr w:type="spellStart"/>
+      <w:r>
+        <w:rPr>
+          <w:bCs/>
+          <w:sz w:val="24"/>
+          <w:szCs w:val="24"/>
+        </w:rPr>
+        <w:t>title</w:t>
+      </w:r>
+      <w:proofErr w:type="spellEnd"/>
+      <w:r>
+        <w:rPr>
+          <w:bCs/>
+          <w:sz w:val="24"/>
+          <w:szCs w:val="24"/>
+        </w:rPr>
+        <w:t>&gt;</w:t>
       </w:r>
     </w:p>
     <w:p>
@@ -287,7 +377,25 @@
           <w:szCs w:val="24"/>
         </w:rPr>
         <w:tab/>
-        <w:t>&lt;/head&gt;</w:t>
+        <w:t>&lt;/</w:t>
+      </w:r>
+      <w:proofErr w:type="spellStart"/>
+      <w:r>
+        <w:rPr>
+          <w:bCs/>
+          <w:sz w:val="24"/>
+          <w:szCs w:val="24"/>
+        </w:rPr>
+        <w:t>head</w:t>
+      </w:r>
+      <w:proofErr w:type="spellEnd"/>
+      <w:r>
+        <w:rPr>
+          <w:bCs/>
+          <w:sz w:val="24"/>
+          <w:szCs w:val="24"/>
+        </w:rPr>
+        <w:t>&gt;</w:t>
       </w:r>
     </w:p>
     <w:p>
@@ -340,7 +448,25 @@
           <w:sz w:val="24"/>
           <w:szCs w:val="24"/>
         </w:rPr>
-        <w:t>&lt;/html&gt;</w:t>
+        <w:t>&lt;/</w:t>
+      </w:r>
+      <w:proofErr w:type="spellStart"/>
+      <w:r>
+        <w:rPr>
+          <w:bCs/>
+          <w:sz w:val="24"/>
+          <w:szCs w:val="24"/>
+        </w:rPr>
+        <w:t>html</w:t>
+      </w:r>
+      <w:proofErr w:type="spellEnd"/>
+      <w:r>
+        <w:rPr>
+          <w:bCs/>
+          <w:sz w:val="24"/>
+          <w:szCs w:val="24"/>
+        </w:rPr>
+        <w:t>&gt;</w:t>
       </w:r>
     </w:p>
     <w:p>
@@ -375,75 +501,157 @@
           <w:sz w:val="24"/>
           <w:szCs w:val="24"/>
         </w:rPr>
-        <w:t>&lt;section&gt; seção genérica</w:t>
-      </w:r>
-    </w:p>
-    <w:p>
-      <w:pPr>
-        <w:rPr>
-          <w:bCs/>
-          <w:sz w:val="24"/>
-          <w:szCs w:val="24"/>
-        </w:rPr>
-      </w:pPr>
-      <w:r>
-        <w:rPr>
-          <w:bCs/>
-          <w:sz w:val="24"/>
-          <w:szCs w:val="24"/>
-        </w:rPr>
-        <w:t>&lt;header&gt; cabeçalho de uma section</w:t>
-      </w:r>
-    </w:p>
-    <w:p>
-      <w:pPr>
-        <w:rPr>
-          <w:bCs/>
-          <w:sz w:val="24"/>
-          <w:szCs w:val="24"/>
-        </w:rPr>
-      </w:pPr>
-      <w:r>
-        <w:rPr>
-          <w:bCs/>
-          <w:sz w:val="24"/>
-          <w:szCs w:val="24"/>
-        </w:rPr>
-        <w:t>&lt;article&gt; conteúdo relevante</w:t>
-      </w:r>
-    </w:p>
-    <w:p>
-      <w:pPr>
-        <w:rPr>
-          <w:bCs/>
-          <w:sz w:val="24"/>
-          <w:szCs w:val="24"/>
-        </w:rPr>
-      </w:pPr>
-      <w:r>
-        <w:rPr>
-          <w:bCs/>
-          <w:sz w:val="24"/>
-          <w:szCs w:val="24"/>
-        </w:rPr>
-        <w:t>&lt;aside&gt; links relacionados, barra lateral</w:t>
-      </w:r>
-    </w:p>
-    <w:p>
-      <w:pPr>
-        <w:rPr>
-          <w:bCs/>
-          <w:sz w:val="24"/>
-          <w:szCs w:val="24"/>
-        </w:rPr>
-      </w:pPr>
-      <w:r>
-        <w:rPr>
-          <w:bCs/>
-          <w:sz w:val="24"/>
-          <w:szCs w:val="24"/>
-        </w:rPr>
-        <w:t>&lt;footer&gt; rodapé</w:t>
+        <w:t>&lt;</w:t>
+      </w:r>
+      <w:proofErr w:type="spellStart"/>
+      <w:r>
+        <w:rPr>
+          <w:bCs/>
+          <w:sz w:val="24"/>
+          <w:szCs w:val="24"/>
+        </w:rPr>
+        <w:t>section</w:t>
+      </w:r>
+      <w:proofErr w:type="spellEnd"/>
+      <w:r>
+        <w:rPr>
+          <w:bCs/>
+          <w:sz w:val="24"/>
+          <w:szCs w:val="24"/>
+        </w:rPr>
+        <w:t>&gt; seção genérica</w:t>
+      </w:r>
+    </w:p>
+    <w:p>
+      <w:pPr>
+        <w:rPr>
+          <w:bCs/>
+          <w:sz w:val="24"/>
+          <w:szCs w:val="24"/>
+        </w:rPr>
+      </w:pPr>
+      <w:r>
+        <w:rPr>
+          <w:bCs/>
+          <w:sz w:val="24"/>
+          <w:szCs w:val="24"/>
+        </w:rPr>
+        <w:t xml:space="preserve">&lt;header&gt; cabeçalho de uma </w:t>
+      </w:r>
+      <w:proofErr w:type="spellStart"/>
+      <w:r>
+        <w:rPr>
+          <w:bCs/>
+          <w:sz w:val="24"/>
+          <w:szCs w:val="24"/>
+        </w:rPr>
+        <w:t>section</w:t>
+      </w:r>
+      <w:proofErr w:type="spellEnd"/>
+    </w:p>
+    <w:p>
+      <w:pPr>
+        <w:rPr>
+          <w:bCs/>
+          <w:sz w:val="24"/>
+          <w:szCs w:val="24"/>
+        </w:rPr>
+      </w:pPr>
+      <w:r>
+        <w:rPr>
+          <w:bCs/>
+          <w:sz w:val="24"/>
+          <w:szCs w:val="24"/>
+        </w:rPr>
+        <w:t>&lt;</w:t>
+      </w:r>
+      <w:proofErr w:type="spellStart"/>
+      <w:r>
+        <w:rPr>
+          <w:bCs/>
+          <w:sz w:val="24"/>
+          <w:szCs w:val="24"/>
+        </w:rPr>
+        <w:t>article</w:t>
+      </w:r>
+      <w:proofErr w:type="spellEnd"/>
+      <w:r>
+        <w:rPr>
+          <w:bCs/>
+          <w:sz w:val="24"/>
+          <w:szCs w:val="24"/>
+        </w:rPr>
+        <w:t>&gt; conteúdo relevante</w:t>
+      </w:r>
+    </w:p>
+    <w:p>
+      <w:pPr>
+        <w:rPr>
+          <w:bCs/>
+          <w:sz w:val="24"/>
+          <w:szCs w:val="24"/>
+        </w:rPr>
+      </w:pPr>
+      <w:r>
+        <w:rPr>
+          <w:bCs/>
+          <w:sz w:val="24"/>
+          <w:szCs w:val="24"/>
+        </w:rPr>
+        <w:t>&lt;</w:t>
+      </w:r>
+      <w:proofErr w:type="spellStart"/>
+      <w:r>
+        <w:rPr>
+          <w:bCs/>
+          <w:sz w:val="24"/>
+          <w:szCs w:val="24"/>
+        </w:rPr>
+        <w:t>aside</w:t>
+      </w:r>
+      <w:proofErr w:type="spellEnd"/>
+      <w:r>
+        <w:rPr>
+          <w:bCs/>
+          <w:sz w:val="24"/>
+          <w:szCs w:val="24"/>
+        </w:rPr>
+        <w:t>&gt; links relacionados, barra lateral</w:t>
+      </w:r>
+    </w:p>
+    <w:p>
+      <w:pPr>
+        <w:rPr>
+          <w:bCs/>
+          <w:sz w:val="24"/>
+          <w:szCs w:val="24"/>
+        </w:rPr>
+      </w:pPr>
+      <w:r>
+        <w:rPr>
+          <w:bCs/>
+          <w:sz w:val="24"/>
+          <w:szCs w:val="24"/>
+        </w:rPr>
+        <w:t>&lt;</w:t>
+      </w:r>
+      <w:proofErr w:type="spellStart"/>
+      <w:r>
+        <w:rPr>
+          <w:bCs/>
+          <w:sz w:val="24"/>
+          <w:szCs w:val="24"/>
+        </w:rPr>
+        <w:t>footer</w:t>
+      </w:r>
+      <w:proofErr w:type="spellEnd"/>
+      <w:r>
+        <w:rPr>
+          <w:bCs/>
+          <w:sz w:val="24"/>
+          <w:szCs w:val="24"/>
+        </w:rPr>
+        <w:t>&gt; rodapé</w:t>
       </w:r>
     </w:p>
     <w:p>
@@ -532,8 +740,18 @@
           <w:sz w:val="24"/>
           <w:szCs w:val="24"/>
         </w:rPr>
-        <w:t>&lt;a href</w:t>
-      </w:r>
+        <w:t xml:space="preserve">&lt;a </w:t>
+      </w:r>
+      <w:proofErr w:type="spellStart"/>
+      <w:r>
+        <w:rPr>
+          <w:bCs/>
+          <w:sz w:val="24"/>
+          <w:szCs w:val="24"/>
+        </w:rPr>
+        <w:t>href</w:t>
+      </w:r>
+      <w:proofErr w:type="spellEnd"/>
       <w:proofErr w:type="gramStart"/>
       <w:r>
         <w:rPr>
@@ -550,7 +768,25 @@
           <w:sz w:val="24"/>
           <w:szCs w:val="24"/>
         </w:rPr>
-        <w:t>/in/matheusfcarvalho”&gt;Meu</w:t>
+        <w:t>/in/</w:t>
+      </w:r>
+      <w:proofErr w:type="spellStart"/>
+      <w:r>
+        <w:rPr>
+          <w:bCs/>
+          <w:sz w:val="24"/>
+          <w:szCs w:val="24"/>
+        </w:rPr>
+        <w:t>matheusfcarvalho</w:t>
+      </w:r>
+      <w:proofErr w:type="spellEnd"/>
+      <w:r>
+        <w:rPr>
+          <w:bCs/>
+          <w:sz w:val="24"/>
+          <w:szCs w:val="24"/>
+        </w:rPr>
+        <w:t>”&gt;Meu</w:t>
       </w:r>
       <w:r>
         <w:rPr>
@@ -589,6 +825,7 @@
         </w:rPr>
         <w:t>=”_</w:t>
       </w:r>
+      <w:proofErr w:type="spellStart"/>
       <w:proofErr w:type="gramEnd"/>
       <w:r>
         <w:rPr>
@@ -596,7 +833,16 @@
           <w:sz w:val="24"/>
           <w:szCs w:val="24"/>
         </w:rPr>
-        <w:t>blank”&gt;Link&lt;/a&gt; abrir em u</w:t>
+        <w:t>blank</w:t>
+      </w:r>
+      <w:proofErr w:type="spellEnd"/>
+      <w:r>
+        <w:rPr>
+          <w:bCs/>
+          <w:sz w:val="24"/>
+          <w:szCs w:val="24"/>
+        </w:rPr>
+        <w:t>”&gt;Link&lt;/a&gt; abrir em u</w:t>
       </w:r>
       <w:r>
         <w:rPr>
@@ -656,7 +902,25 @@
           <w:sz w:val="24"/>
           <w:szCs w:val="24"/>
         </w:rPr>
-        <w:t>&lt;img&gt;</w:t>
+        <w:t>&lt;</w:t>
+      </w:r>
+      <w:proofErr w:type="spellStart"/>
+      <w:r>
+        <w:rPr>
+          <w:bCs/>
+          <w:sz w:val="24"/>
+          <w:szCs w:val="24"/>
+        </w:rPr>
+        <w:t>img</w:t>
+      </w:r>
+      <w:proofErr w:type="spellEnd"/>
+      <w:r>
+        <w:rPr>
+          <w:bCs/>
+          <w:sz w:val="24"/>
+          <w:szCs w:val="24"/>
+        </w:rPr>
+        <w:t>&gt;</w:t>
       </w:r>
     </w:p>
     <w:p>
@@ -676,8 +940,36 @@
           <w:sz w:val="24"/>
           <w:szCs w:val="24"/>
         </w:rPr>
-        <w:t>&lt;img src</w:t>
-      </w:r>
+        <w:t>&lt;</w:t>
+      </w:r>
+      <w:proofErr w:type="spellStart"/>
+      <w:r>
+        <w:rPr>
+          <w:bCs/>
+          <w:sz w:val="24"/>
+          <w:szCs w:val="24"/>
+        </w:rPr>
+        <w:t>img</w:t>
+      </w:r>
+      <w:proofErr w:type="spellEnd"/>
+      <w:r>
+        <w:rPr>
+          <w:bCs/>
+          <w:sz w:val="24"/>
+          <w:szCs w:val="24"/>
+        </w:rPr>
+        <w:t xml:space="preserve"> </w:t>
+      </w:r>
+      <w:proofErr w:type="spellStart"/>
+      <w:r>
+        <w:rPr>
+          <w:bCs/>
+          <w:sz w:val="24"/>
+          <w:szCs w:val="24"/>
+        </w:rPr>
+        <w:t>src</w:t>
+      </w:r>
+      <w:proofErr w:type="spellEnd"/>
       <w:proofErr w:type="gramStart"/>
       <w:r>
         <w:rPr>
@@ -685,7 +977,25 @@
           <w:sz w:val="24"/>
           <w:szCs w:val="24"/>
         </w:rPr>
-        <w:t>=”img/avatar.jpg</w:t>
+        <w:t>=”</w:t>
+      </w:r>
+      <w:proofErr w:type="spellStart"/>
+      <w:r>
+        <w:rPr>
+          <w:bCs/>
+          <w:sz w:val="24"/>
+          <w:szCs w:val="24"/>
+        </w:rPr>
+        <w:t>img</w:t>
+      </w:r>
+      <w:proofErr w:type="spellEnd"/>
+      <w:r>
+        <w:rPr>
+          <w:bCs/>
+          <w:sz w:val="24"/>
+          <w:szCs w:val="24"/>
+        </w:rPr>
+        <w:t>/avatar.jpg</w:t>
       </w:r>
       <w:proofErr w:type="gramEnd"/>
       <w:r>
@@ -714,8 +1024,36 @@
           <w:sz w:val="24"/>
           <w:szCs w:val="24"/>
         </w:rPr>
-        <w:t>&lt;img alt</w:t>
-      </w:r>
+        <w:t>&lt;</w:t>
+      </w:r>
+      <w:proofErr w:type="spellStart"/>
+      <w:r>
+        <w:rPr>
+          <w:bCs/>
+          <w:sz w:val="24"/>
+          <w:szCs w:val="24"/>
+        </w:rPr>
+        <w:t>img</w:t>
+      </w:r>
+      <w:proofErr w:type="spellEnd"/>
+      <w:r>
+        <w:rPr>
+          <w:bCs/>
+          <w:sz w:val="24"/>
+          <w:szCs w:val="24"/>
+        </w:rPr>
+        <w:t xml:space="preserve"> </w:t>
+      </w:r>
+      <w:proofErr w:type="spellStart"/>
+      <w:r>
+        <w:rPr>
+          <w:bCs/>
+          <w:sz w:val="24"/>
+          <w:szCs w:val="24"/>
+        </w:rPr>
+        <w:t>alt</w:t>
+      </w:r>
+      <w:proofErr w:type="spellEnd"/>
       <w:proofErr w:type="gramStart"/>
       <w:r>
         <w:rPr>
@@ -784,7 +1122,25 @@
           <w:sz w:val="24"/>
           <w:szCs w:val="24"/>
         </w:rPr>
-        <w:t>&lt;ul&gt; (A ordem dos itens não é importante)</w:t>
+        <w:t>&lt;</w:t>
+      </w:r>
+      <w:proofErr w:type="spellStart"/>
+      <w:r>
+        <w:rPr>
+          <w:bCs/>
+          <w:sz w:val="24"/>
+          <w:szCs w:val="24"/>
+        </w:rPr>
+        <w:t>ul</w:t>
+      </w:r>
+      <w:proofErr w:type="spellEnd"/>
+      <w:r>
+        <w:rPr>
+          <w:bCs/>
+          <w:sz w:val="24"/>
+          <w:szCs w:val="24"/>
+        </w:rPr>
+        <w:t>&gt; (A ordem dos itens não é importante)</w:t>
       </w:r>
     </w:p>
     <w:p>
@@ -856,7 +1212,25 @@
           <w:sz w:val="24"/>
           <w:szCs w:val="24"/>
         </w:rPr>
-        <w:t xml:space="preserve">&lt;ol&gt; </w:t>
+        <w:t>&lt;</w:t>
+      </w:r>
+      <w:proofErr w:type="spellStart"/>
+      <w:r>
+        <w:rPr>
+          <w:bCs/>
+          <w:sz w:val="24"/>
+          <w:szCs w:val="24"/>
+        </w:rPr>
+        <w:t>ol</w:t>
+      </w:r>
+      <w:proofErr w:type="spellEnd"/>
+      <w:r>
+        <w:rPr>
+          <w:bCs/>
+          <w:sz w:val="24"/>
+          <w:szCs w:val="24"/>
+        </w:rPr>
+        <w:t xml:space="preserve">&gt; </w:t>
       </w:r>
       <w:r>
         <w:rPr>
@@ -1069,8 +1443,17 @@
           <w:sz w:val="24"/>
           <w:szCs w:val="24"/>
         </w:rPr>
-        <w:t>Seletores são elementos html</w:t>
-      </w:r>
+        <w:t xml:space="preserve">Seletores são elementos </w:t>
+      </w:r>
+      <w:proofErr w:type="spellStart"/>
+      <w:r>
+        <w:rPr>
+          <w:sz w:val="24"/>
+          <w:szCs w:val="24"/>
+        </w:rPr>
+        <w:t>html</w:t>
+      </w:r>
+      <w:proofErr w:type="spellEnd"/>
     </w:p>
     <w:p>
       <w:pPr>
@@ -1384,6 +1767,2032 @@
           <w:szCs w:val="24"/>
         </w:rPr>
       </w:pPr>
+    </w:p>
+    <w:p>
+      <w:pPr>
+        <w:jc w:val="center"/>
+        <w:rPr>
+          <w:b/>
+          <w:bCs/>
+          <w:sz w:val="28"/>
+          <w:szCs w:val="28"/>
+        </w:rPr>
+      </w:pPr>
+      <w:r>
+        <w:rPr>
+          <w:b/>
+          <w:bCs/>
+          <w:sz w:val="28"/>
+          <w:szCs w:val="28"/>
+        </w:rPr>
+        <w:t>Conceitos básicos</w:t>
+      </w:r>
+    </w:p>
+    <w:p>
+      <w:pPr>
+        <w:rPr>
+          <w:bCs/>
+          <w:sz w:val="24"/>
+          <w:szCs w:val="24"/>
+        </w:rPr>
+      </w:pPr>
+      <w:r>
+        <w:rPr>
+          <w:bCs/>
+          <w:sz w:val="24"/>
+          <w:szCs w:val="24"/>
+        </w:rPr>
+        <w:t xml:space="preserve">Cada elemento </w:t>
+      </w:r>
+      <w:proofErr w:type="spellStart"/>
+      <w:r>
+        <w:rPr>
+          <w:bCs/>
+          <w:sz w:val="24"/>
+          <w:szCs w:val="24"/>
+        </w:rPr>
+        <w:t>html</w:t>
+      </w:r>
+      <w:proofErr w:type="spellEnd"/>
+      <w:r>
+        <w:rPr>
+          <w:bCs/>
+          <w:sz w:val="24"/>
+          <w:szCs w:val="24"/>
+        </w:rPr>
+        <w:t xml:space="preserve"> é representado pelo navegador como uma caixa retangular = Box Móvel</w:t>
+      </w:r>
+    </w:p>
+    <w:p>
+      <w:pPr>
+        <w:jc w:val="center"/>
+        <w:rPr>
+          <w:bCs/>
+          <w:sz w:val="24"/>
+          <w:szCs w:val="24"/>
+        </w:rPr>
+      </w:pPr>
+      <w:r>
+        <w:rPr>
+          <w:bCs/>
+          <w:sz w:val="24"/>
+          <w:szCs w:val="24"/>
+        </w:rPr>
+        <w:drawing>
+          <wp:inline distT="0" distB="0" distL="0" distR="0" wp14:anchorId="0162E8AD" wp14:editId="2C35112C">
+            <wp:extent cx="1865376" cy="1593598"/>
+            <wp:effectExtent l="0" t="0" r="1905" b="6985"/>
+            <wp:docPr id="4" name="Imagem 4" descr="Diagrama, Forma&#10;&#10;Descrição gerada automaticamente"/>
+            <wp:cNvGraphicFramePr>
+              <a:graphicFrameLocks xmlns:a="http://schemas.openxmlformats.org/drawingml/2006/main" noChangeAspect="1"/>
+            </wp:cNvGraphicFramePr>
+            <a:graphic xmlns:a="http://schemas.openxmlformats.org/drawingml/2006/main">
+              <a:graphicData uri="http://schemas.openxmlformats.org/drawingml/2006/picture">
+                <pic:pic xmlns:pic="http://schemas.openxmlformats.org/drawingml/2006/picture">
+                  <pic:nvPicPr>
+                    <pic:cNvPr id="4" name="Imagem 4" descr="Diagrama, Forma&#10;&#10;Descrição gerada automaticamente"/>
+                    <pic:cNvPicPr/>
+                  </pic:nvPicPr>
+                  <pic:blipFill>
+                    <a:blip r:embed="rId8"/>
+                    <a:stretch>
+                      <a:fillRect/>
+                    </a:stretch>
+                  </pic:blipFill>
+                  <pic:spPr>
+                    <a:xfrm>
+                      <a:off x="0" y="0"/>
+                      <a:ext cx="1909825" cy="1631571"/>
+                    </a:xfrm>
+                    <a:prstGeom prst="rect">
+                      <a:avLst/>
+                    </a:prstGeom>
+                  </pic:spPr>
+                </pic:pic>
+              </a:graphicData>
+            </a:graphic>
+          </wp:inline>
+        </w:drawing>
+      </w:r>
+    </w:p>
+    <w:p>
+      <w:pPr>
+        <w:jc w:val="center"/>
+        <w:rPr>
+          <w:b/>
+          <w:sz w:val="32"/>
+          <w:szCs w:val="32"/>
+        </w:rPr>
+      </w:pPr>
+      <w:proofErr w:type="spellStart"/>
+      <w:r>
+        <w:rPr>
+          <w:b/>
+          <w:sz w:val="32"/>
+          <w:szCs w:val="32"/>
+        </w:rPr>
+        <w:t>Padding</w:t>
+      </w:r>
+      <w:proofErr w:type="spellEnd"/>
+      <w:r>
+        <w:rPr>
+          <w:b/>
+          <w:sz w:val="32"/>
+          <w:szCs w:val="32"/>
+        </w:rPr>
+        <w:t xml:space="preserve"> e </w:t>
+      </w:r>
+      <w:proofErr w:type="spellStart"/>
+      <w:r>
+        <w:rPr>
+          <w:b/>
+          <w:sz w:val="32"/>
+          <w:szCs w:val="32"/>
+        </w:rPr>
+        <w:t>Margin</w:t>
+      </w:r>
+      <w:proofErr w:type="spellEnd"/>
+    </w:p>
+    <w:p>
+      <w:pPr>
+        <w:jc w:val="center"/>
+        <w:rPr>
+          <w:b/>
+          <w:sz w:val="32"/>
+          <w:szCs w:val="32"/>
+        </w:rPr>
+      </w:pPr>
+    </w:p>
+    <w:p>
+      <w:pPr>
+        <w:rPr>
+          <w:bCs/>
+          <w:sz w:val="24"/>
+          <w:szCs w:val="24"/>
+        </w:rPr>
+      </w:pPr>
+      <w:r>
+        <w:rPr>
+          <w:bCs/>
+          <w:sz w:val="24"/>
+          <w:szCs w:val="24"/>
+        </w:rPr>
+        <w:drawing>
+          <wp:inline distT="0" distB="0" distL="0" distR="0" wp14:anchorId="26FFA0FE" wp14:editId="03372A66">
+            <wp:extent cx="1697127" cy="712081"/>
+            <wp:effectExtent l="0" t="0" r="0" b="0"/>
+            <wp:docPr id="6" name="Imagem 6" descr="Fundo preto com letras brancas&#10;&#10;Descrição gerada automaticamente com confiança média"/>
+            <wp:cNvGraphicFramePr>
+              <a:graphicFrameLocks xmlns:a="http://schemas.openxmlformats.org/drawingml/2006/main" noChangeAspect="1"/>
+            </wp:cNvGraphicFramePr>
+            <a:graphic xmlns:a="http://schemas.openxmlformats.org/drawingml/2006/main">
+              <a:graphicData uri="http://schemas.openxmlformats.org/drawingml/2006/picture">
+                <pic:pic xmlns:pic="http://schemas.openxmlformats.org/drawingml/2006/picture">
+                  <pic:nvPicPr>
+                    <pic:cNvPr id="6" name="Imagem 6" descr="Fundo preto com letras brancas&#10;&#10;Descrição gerada automaticamente com confiança média"/>
+                    <pic:cNvPicPr/>
+                  </pic:nvPicPr>
+                  <pic:blipFill>
+                    <a:blip r:embed="rId9"/>
+                    <a:stretch>
+                      <a:fillRect/>
+                    </a:stretch>
+                  </pic:blipFill>
+                  <pic:spPr>
+                    <a:xfrm>
+                      <a:off x="0" y="0"/>
+                      <a:ext cx="1723195" cy="723019"/>
+                    </a:xfrm>
+                    <a:prstGeom prst="rect">
+                      <a:avLst/>
+                    </a:prstGeom>
+                  </pic:spPr>
+                </pic:pic>
+              </a:graphicData>
+            </a:graphic>
+          </wp:inline>
+        </w:drawing>
+      </w:r>
+    </w:p>
+    <w:p>
+      <w:pPr>
+        <w:rPr>
+          <w:bCs/>
+          <w:sz w:val="24"/>
+          <w:szCs w:val="24"/>
+        </w:rPr>
+      </w:pPr>
+      <w:r>
+        <w:rPr>
+          <w:bCs/>
+          <w:sz w:val="24"/>
+          <w:szCs w:val="24"/>
+        </w:rPr>
+        <w:t>10px = Superior e inferior</w:t>
+      </w:r>
+    </w:p>
+    <w:p>
+      <w:pPr>
+        <w:rPr>
+          <w:bCs/>
+          <w:sz w:val="24"/>
+          <w:szCs w:val="24"/>
+        </w:rPr>
+      </w:pPr>
+      <w:r>
+        <w:rPr>
+          <w:bCs/>
+          <w:sz w:val="24"/>
+          <w:szCs w:val="24"/>
+        </w:rPr>
+        <w:t>5px = Esquerda e direita</w:t>
+      </w:r>
+    </w:p>
+    <w:p>
+      <w:pPr>
+        <w:rPr>
+          <w:bCs/>
+          <w:sz w:val="24"/>
+          <w:szCs w:val="24"/>
+        </w:rPr>
+      </w:pPr>
+      <w:r>
+        <w:rPr>
+          <w:bCs/>
+          <w:sz w:val="24"/>
+          <w:szCs w:val="24"/>
+        </w:rPr>
+        <w:drawing>
+          <wp:inline distT="0" distB="0" distL="0" distR="0" wp14:anchorId="7287A994" wp14:editId="224C766E">
+            <wp:extent cx="1989735" cy="728507"/>
+            <wp:effectExtent l="0" t="0" r="0" b="0"/>
+            <wp:docPr id="7" name="Imagem 7" descr="Fundo preto com letras brancas&#10;&#10;Descrição gerada automaticamente"/>
+            <wp:cNvGraphicFramePr>
+              <a:graphicFrameLocks xmlns:a="http://schemas.openxmlformats.org/drawingml/2006/main" noChangeAspect="1"/>
+            </wp:cNvGraphicFramePr>
+            <a:graphic xmlns:a="http://schemas.openxmlformats.org/drawingml/2006/main">
+              <a:graphicData uri="http://schemas.openxmlformats.org/drawingml/2006/picture">
+                <pic:pic xmlns:pic="http://schemas.openxmlformats.org/drawingml/2006/picture">
+                  <pic:nvPicPr>
+                    <pic:cNvPr id="7" name="Imagem 7" descr="Fundo preto com letras brancas&#10;&#10;Descrição gerada automaticamente"/>
+                    <pic:cNvPicPr/>
+                  </pic:nvPicPr>
+                  <pic:blipFill>
+                    <a:blip r:embed="rId10"/>
+                    <a:stretch>
+                      <a:fillRect/>
+                    </a:stretch>
+                  </pic:blipFill>
+                  <pic:spPr>
+                    <a:xfrm>
+                      <a:off x="0" y="0"/>
+                      <a:ext cx="2010554" cy="736130"/>
+                    </a:xfrm>
+                    <a:prstGeom prst="rect">
+                      <a:avLst/>
+                    </a:prstGeom>
+                  </pic:spPr>
+                </pic:pic>
+              </a:graphicData>
+            </a:graphic>
+          </wp:inline>
+        </w:drawing>
+      </w:r>
+    </w:p>
+    <w:p>
+      <w:pPr>
+        <w:rPr>
+          <w:bCs/>
+          <w:sz w:val="24"/>
+          <w:szCs w:val="24"/>
+        </w:rPr>
+      </w:pPr>
+      <w:r>
+        <w:rPr>
+          <w:bCs/>
+          <w:sz w:val="24"/>
+          <w:szCs w:val="24"/>
+        </w:rPr>
+        <w:t>15px = Superior</w:t>
+      </w:r>
+    </w:p>
+    <w:p>
+      <w:pPr>
+        <w:rPr>
+          <w:bCs/>
+          <w:sz w:val="24"/>
+          <w:szCs w:val="24"/>
+        </w:rPr>
+      </w:pPr>
+      <w:r>
+        <w:rPr>
+          <w:bCs/>
+          <w:sz w:val="24"/>
+          <w:szCs w:val="24"/>
+        </w:rPr>
+        <w:t>10px = Direita</w:t>
+      </w:r>
+    </w:p>
+    <w:p>
+      <w:pPr>
+        <w:rPr>
+          <w:bCs/>
+          <w:sz w:val="24"/>
+          <w:szCs w:val="24"/>
+        </w:rPr>
+      </w:pPr>
+      <w:r>
+        <w:rPr>
+          <w:bCs/>
+          <w:sz w:val="24"/>
+          <w:szCs w:val="24"/>
+        </w:rPr>
+        <w:t>5px = Inferior</w:t>
+      </w:r>
+    </w:p>
+    <w:p>
+      <w:pPr>
+        <w:rPr>
+          <w:bCs/>
+          <w:sz w:val="24"/>
+          <w:szCs w:val="24"/>
+        </w:rPr>
+      </w:pPr>
+      <w:r>
+        <w:rPr>
+          <w:bCs/>
+          <w:sz w:val="24"/>
+          <w:szCs w:val="24"/>
+        </w:rPr>
+        <w:t>0 = Esquerda (0 não precisa de unidade)</w:t>
+      </w:r>
+    </w:p>
+    <w:p>
+      <w:pPr>
+        <w:jc w:val="center"/>
+        <w:rPr>
+          <w:bCs/>
+          <w:sz w:val="24"/>
+          <w:szCs w:val="24"/>
+        </w:rPr>
+      </w:pPr>
+    </w:p>
+    <w:p>
+      <w:pPr>
+        <w:rPr>
+          <w:bCs/>
+          <w:sz w:val="24"/>
+          <w:szCs w:val="24"/>
+        </w:rPr>
+      </w:pPr>
+      <w:r>
+        <w:rPr>
+          <w:bCs/>
+          <w:sz w:val="24"/>
+          <w:szCs w:val="24"/>
+        </w:rPr>
+        <w:drawing>
+          <wp:inline distT="0" distB="0" distL="0" distR="0" wp14:anchorId="723F34A6" wp14:editId="338CAE88">
+            <wp:extent cx="1799539" cy="1112215"/>
+            <wp:effectExtent l="0" t="0" r="0" b="0"/>
+            <wp:docPr id="8" name="Imagem 8" descr="Texto&#10;&#10;Descrição gerada automaticamente"/>
+            <wp:cNvGraphicFramePr>
+              <a:graphicFrameLocks xmlns:a="http://schemas.openxmlformats.org/drawingml/2006/main" noChangeAspect="1"/>
+            </wp:cNvGraphicFramePr>
+            <a:graphic xmlns:a="http://schemas.openxmlformats.org/drawingml/2006/main">
+              <a:graphicData uri="http://schemas.openxmlformats.org/drawingml/2006/picture">
+                <pic:pic xmlns:pic="http://schemas.openxmlformats.org/drawingml/2006/picture">
+                  <pic:nvPicPr>
+                    <pic:cNvPr id="8" name="Imagem 8" descr="Texto&#10;&#10;Descrição gerada automaticamente"/>
+                    <pic:cNvPicPr/>
+                  </pic:nvPicPr>
+                  <pic:blipFill>
+                    <a:blip r:embed="rId11"/>
+                    <a:stretch>
+                      <a:fillRect/>
+                    </a:stretch>
+                  </pic:blipFill>
+                  <pic:spPr>
+                    <a:xfrm>
+                      <a:off x="0" y="0"/>
+                      <a:ext cx="1811060" cy="1119335"/>
+                    </a:xfrm>
+                    <a:prstGeom prst="rect">
+                      <a:avLst/>
+                    </a:prstGeom>
+                  </pic:spPr>
+                </pic:pic>
+              </a:graphicData>
+            </a:graphic>
+          </wp:inline>
+        </w:drawing>
+      </w:r>
+    </w:p>
+    <w:p>
+      <w:pPr>
+        <w:rPr>
+          <w:bCs/>
+          <w:sz w:val="24"/>
+          <w:szCs w:val="24"/>
+        </w:rPr>
+      </w:pPr>
+      <w:r>
+        <w:rPr>
+          <w:bCs/>
+          <w:sz w:val="24"/>
+          <w:szCs w:val="24"/>
+        </w:rPr>
+        <w:t>Para cada lado específico</w:t>
+      </w:r>
+    </w:p>
+    <w:p>
+      <w:pPr>
+        <w:jc w:val="center"/>
+        <w:rPr>
+          <w:bCs/>
+          <w:sz w:val="24"/>
+          <w:szCs w:val="24"/>
+        </w:rPr>
+      </w:pPr>
+    </w:p>
+    <w:p>
+      <w:pPr>
+        <w:jc w:val="center"/>
+        <w:rPr>
+          <w:b/>
+          <w:sz w:val="32"/>
+          <w:szCs w:val="32"/>
+        </w:rPr>
+      </w:pPr>
+      <w:r>
+        <w:rPr>
+          <w:b/>
+          <w:sz w:val="32"/>
+          <w:szCs w:val="32"/>
+        </w:rPr>
+        <w:t>Background</w:t>
+      </w:r>
+    </w:p>
+    <w:p>
+      <w:pPr>
+        <w:jc w:val="center"/>
+        <w:rPr>
+          <w:bCs/>
+          <w:sz w:val="24"/>
+          <w:szCs w:val="24"/>
+        </w:rPr>
+      </w:pPr>
+      <w:r>
+        <w:rPr>
+          <w:bCs/>
+          <w:sz w:val="24"/>
+          <w:szCs w:val="24"/>
+        </w:rPr>
+        <w:drawing>
+          <wp:inline distT="0" distB="0" distL="0" distR="0" wp14:anchorId="7B2E39D5" wp14:editId="51CC0638">
+            <wp:extent cx="2282342" cy="1111380"/>
+            <wp:effectExtent l="0" t="0" r="3810" b="0"/>
+            <wp:docPr id="9" name="Imagem 9" descr="Texto&#10;&#10;Descrição gerada automaticamente"/>
+            <wp:cNvGraphicFramePr>
+              <a:graphicFrameLocks xmlns:a="http://schemas.openxmlformats.org/drawingml/2006/main" noChangeAspect="1"/>
+            </wp:cNvGraphicFramePr>
+            <a:graphic xmlns:a="http://schemas.openxmlformats.org/drawingml/2006/main">
+              <a:graphicData uri="http://schemas.openxmlformats.org/drawingml/2006/picture">
+                <pic:pic xmlns:pic="http://schemas.openxmlformats.org/drawingml/2006/picture">
+                  <pic:nvPicPr>
+                    <pic:cNvPr id="9" name="Imagem 9" descr="Texto&#10;&#10;Descrição gerada automaticamente"/>
+                    <pic:cNvPicPr/>
+                  </pic:nvPicPr>
+                  <pic:blipFill>
+                    <a:blip r:embed="rId12"/>
+                    <a:stretch>
+                      <a:fillRect/>
+                    </a:stretch>
+                  </pic:blipFill>
+                  <pic:spPr>
+                    <a:xfrm>
+                      <a:off x="0" y="0"/>
+                      <a:ext cx="2286195" cy="1113256"/>
+                    </a:xfrm>
+                    <a:prstGeom prst="rect">
+                      <a:avLst/>
+                    </a:prstGeom>
+                  </pic:spPr>
+                </pic:pic>
+              </a:graphicData>
+            </a:graphic>
+          </wp:inline>
+        </w:drawing>
+      </w:r>
+    </w:p>
+    <w:p>
+      <w:pPr>
+        <w:jc w:val="center"/>
+        <w:rPr>
+          <w:bCs/>
+          <w:sz w:val="24"/>
+          <w:szCs w:val="24"/>
+        </w:rPr>
+      </w:pPr>
+    </w:p>
+    <w:p>
+      <w:pPr>
+        <w:jc w:val="center"/>
+        <w:rPr>
+          <w:bCs/>
+          <w:sz w:val="24"/>
+          <w:szCs w:val="24"/>
+        </w:rPr>
+      </w:pPr>
+    </w:p>
+    <w:p>
+      <w:pPr>
+        <w:jc w:val="center"/>
+        <w:rPr>
+          <w:bCs/>
+          <w:sz w:val="24"/>
+          <w:szCs w:val="24"/>
+        </w:rPr>
+      </w:pPr>
+    </w:p>
+    <w:p>
+      <w:pPr>
+        <w:jc w:val="center"/>
+        <w:rPr>
+          <w:b/>
+          <w:bCs/>
+          <w:sz w:val="32"/>
+          <w:szCs w:val="32"/>
+        </w:rPr>
+      </w:pPr>
+      <w:proofErr w:type="spellStart"/>
+      <w:r>
+        <w:rPr>
+          <w:b/>
+          <w:bCs/>
+          <w:sz w:val="32"/>
+          <w:szCs w:val="32"/>
+        </w:rPr>
+        <w:t>Border</w:t>
+      </w:r>
+      <w:proofErr w:type="spellEnd"/>
+    </w:p>
+    <w:p>
+      <w:pPr>
+        <w:rPr>
+          <w:bCs/>
+          <w:sz w:val="24"/>
+          <w:szCs w:val="24"/>
+        </w:rPr>
+      </w:pPr>
+      <w:r>
+        <w:rPr>
+          <w:bCs/>
+          <w:sz w:val="24"/>
+          <w:szCs w:val="24"/>
+        </w:rPr>
+        <w:drawing>
+          <wp:anchor distT="0" distB="0" distL="114300" distR="114300" simplePos="0" relativeHeight="251658240" behindDoc="1" locked="0" layoutInCell="1" allowOverlap="1" wp14:anchorId="0A959979" wp14:editId="04D568C0">
+            <wp:simplePos x="0" y="0"/>
+            <wp:positionH relativeFrom="column">
+              <wp:posOffset>2752776</wp:posOffset>
+            </wp:positionH>
+            <wp:positionV relativeFrom="paragraph">
+              <wp:posOffset>54178</wp:posOffset>
+            </wp:positionV>
+            <wp:extent cx="1685925" cy="1695450"/>
+            <wp:effectExtent l="0" t="0" r="9525" b="0"/>
+            <wp:wrapTight wrapText="bothSides">
+              <wp:wrapPolygon edited="0">
+                <wp:start x="0" y="0"/>
+                <wp:lineTo x="0" y="21357"/>
+                <wp:lineTo x="21478" y="21357"/>
+                <wp:lineTo x="21478" y="0"/>
+                <wp:lineTo x="0" y="0"/>
+              </wp:wrapPolygon>
+            </wp:wrapTight>
+            <wp:docPr id="11" name="Imagem 11" descr="Forma&#10;&#10;Descrição gerada automaticamente"/>
+            <wp:cNvGraphicFramePr>
+              <a:graphicFrameLocks xmlns:a="http://schemas.openxmlformats.org/drawingml/2006/main" noChangeAspect="1"/>
+            </wp:cNvGraphicFramePr>
+            <a:graphic xmlns:a="http://schemas.openxmlformats.org/drawingml/2006/main">
+              <a:graphicData uri="http://schemas.openxmlformats.org/drawingml/2006/picture">
+                <pic:pic xmlns:pic="http://schemas.openxmlformats.org/drawingml/2006/picture">
+                  <pic:nvPicPr>
+                    <pic:cNvPr id="11" name="Imagem 11" descr="Forma&#10;&#10;Descrição gerada automaticamente"/>
+                    <pic:cNvPicPr/>
+                  </pic:nvPicPr>
+                  <pic:blipFill>
+                    <a:blip r:embed="rId13">
+                      <a:extLst>
+                        <a:ext uri="{28A0092B-C50C-407E-A947-70E740481C1C}">
+                          <a14:useLocalDpi xmlns:a14="http://schemas.microsoft.com/office/drawing/2010/main" val="0"/>
+                        </a:ext>
+                      </a:extLst>
+                    </a:blip>
+                    <a:stretch>
+                      <a:fillRect/>
+                    </a:stretch>
+                  </pic:blipFill>
+                  <pic:spPr>
+                    <a:xfrm>
+                      <a:off x="0" y="0"/>
+                      <a:ext cx="1685925" cy="1695450"/>
+                    </a:xfrm>
+                    <a:prstGeom prst="rect">
+                      <a:avLst/>
+                    </a:prstGeom>
+                  </pic:spPr>
+                </pic:pic>
+              </a:graphicData>
+            </a:graphic>
+          </wp:anchor>
+        </w:drawing>
+      </w:r>
+      <w:r>
+        <w:rPr>
+          <w:bCs/>
+          <w:sz w:val="24"/>
+          <w:szCs w:val="24"/>
+        </w:rPr>
+        <w:t>Largura: pixels, centímetros, milímetros...</w:t>
+      </w:r>
+    </w:p>
+    <w:p>
+      <w:pPr>
+        <w:rPr>
+          <w:bCs/>
+          <w:sz w:val="24"/>
+          <w:szCs w:val="24"/>
+        </w:rPr>
+      </w:pPr>
+      <w:r>
+        <w:rPr>
+          <w:bCs/>
+          <w:sz w:val="24"/>
+          <w:szCs w:val="24"/>
+        </w:rPr>
+        <w:t>Cor: blue, #0000ff...</w:t>
+      </w:r>
+      <w:r>
+        <w:rPr>
+          <w:noProof/>
+        </w:rPr>
+        <w:t xml:space="preserve"> </w:t>
+      </w:r>
+    </w:p>
+    <w:p>
+      <w:pPr>
+        <w:rPr>
+          <w:bCs/>
+          <w:sz w:val="24"/>
+          <w:szCs w:val="24"/>
+        </w:rPr>
+      </w:pPr>
+      <w:r>
+        <w:rPr>
+          <w:bCs/>
+          <w:sz w:val="24"/>
+          <w:szCs w:val="24"/>
+        </w:rPr>
+        <w:t>Estilo: sólida, pontilhada, tracejada...</w:t>
+      </w:r>
+    </w:p>
+    <w:p>
+      <w:pPr>
+        <w:rPr>
+          <w:bCs/>
+          <w:sz w:val="24"/>
+          <w:szCs w:val="24"/>
+        </w:rPr>
+      </w:pPr>
+      <w:r>
+        <w:rPr>
+          <w:bCs/>
+          <w:sz w:val="24"/>
+          <w:szCs w:val="24"/>
+        </w:rPr>
+        <w:drawing>
+          <wp:anchor distT="0" distB="0" distL="114300" distR="114300" simplePos="0" relativeHeight="251662336" behindDoc="1" locked="0" layoutInCell="1" allowOverlap="1" wp14:anchorId="067413AA" wp14:editId="21F64A5C">
+            <wp:simplePos x="0" y="0"/>
+            <wp:positionH relativeFrom="column">
+              <wp:posOffset>1905</wp:posOffset>
+            </wp:positionH>
+            <wp:positionV relativeFrom="paragraph">
+              <wp:posOffset>-3810</wp:posOffset>
+            </wp:positionV>
+            <wp:extent cx="2566035" cy="994410"/>
+            <wp:effectExtent l="0" t="0" r="5715" b="0"/>
+            <wp:wrapTight wrapText="bothSides">
+              <wp:wrapPolygon edited="0">
+                <wp:start x="0" y="0"/>
+                <wp:lineTo x="0" y="21103"/>
+                <wp:lineTo x="21488" y="21103"/>
+                <wp:lineTo x="21488" y="0"/>
+                <wp:lineTo x="0" y="0"/>
+              </wp:wrapPolygon>
+            </wp:wrapTight>
+            <wp:docPr id="12" name="Imagem 12" descr="Texto&#10;&#10;Descrição gerada automaticamente"/>
+            <wp:cNvGraphicFramePr>
+              <a:graphicFrameLocks xmlns:a="http://schemas.openxmlformats.org/drawingml/2006/main" noChangeAspect="1"/>
+            </wp:cNvGraphicFramePr>
+            <a:graphic xmlns:a="http://schemas.openxmlformats.org/drawingml/2006/main">
+              <a:graphicData uri="http://schemas.openxmlformats.org/drawingml/2006/picture">
+                <pic:pic xmlns:pic="http://schemas.openxmlformats.org/drawingml/2006/picture">
+                  <pic:nvPicPr>
+                    <pic:cNvPr id="12" name="Imagem 12" descr="Texto&#10;&#10;Descrição gerada automaticamente"/>
+                    <pic:cNvPicPr/>
+                  </pic:nvPicPr>
+                  <pic:blipFill>
+                    <a:blip r:embed="rId14" cstate="print">
+                      <a:extLst>
+                        <a:ext uri="{28A0092B-C50C-407E-A947-70E740481C1C}">
+                          <a14:useLocalDpi xmlns:a14="http://schemas.microsoft.com/office/drawing/2010/main" val="0"/>
+                        </a:ext>
+                      </a:extLst>
+                    </a:blip>
+                    <a:stretch>
+                      <a:fillRect/>
+                    </a:stretch>
+                  </pic:blipFill>
+                  <pic:spPr>
+                    <a:xfrm>
+                      <a:off x="0" y="0"/>
+                      <a:ext cx="2566035" cy="994410"/>
+                    </a:xfrm>
+                    <a:prstGeom prst="rect">
+                      <a:avLst/>
+                    </a:prstGeom>
+                  </pic:spPr>
+                </pic:pic>
+              </a:graphicData>
+            </a:graphic>
+          </wp:anchor>
+        </w:drawing>
+      </w:r>
+    </w:p>
+    <w:p>
+      <w:pPr>
+        <w:rPr>
+          <w:bCs/>
+          <w:sz w:val="24"/>
+          <w:szCs w:val="24"/>
+        </w:rPr>
+      </w:pPr>
+      <w:r>
+        <w:rPr>
+          <w:bCs/>
+          <w:sz w:val="24"/>
+          <w:szCs w:val="24"/>
+        </w:rPr>
+        <w:drawing>
+          <wp:anchor distT="0" distB="0" distL="114300" distR="114300" simplePos="0" relativeHeight="251659264" behindDoc="1" locked="0" layoutInCell="1" allowOverlap="1" wp14:anchorId="4A4CE2A8" wp14:editId="4311790B">
+            <wp:simplePos x="0" y="0"/>
+            <wp:positionH relativeFrom="margin">
+              <wp:posOffset>2730271</wp:posOffset>
+            </wp:positionH>
+            <wp:positionV relativeFrom="paragraph">
+              <wp:posOffset>462636</wp:posOffset>
+            </wp:positionV>
+            <wp:extent cx="2538374" cy="2162499"/>
+            <wp:effectExtent l="0" t="0" r="0" b="9525"/>
+            <wp:wrapTight wrapText="bothSides">
+              <wp:wrapPolygon edited="0">
+                <wp:start x="0" y="0"/>
+                <wp:lineTo x="0" y="21505"/>
+                <wp:lineTo x="21400" y="21505"/>
+                <wp:lineTo x="21400" y="0"/>
+                <wp:lineTo x="0" y="0"/>
+              </wp:wrapPolygon>
+            </wp:wrapTight>
+            <wp:docPr id="14" name="Imagem 14" descr="Texto&#10;&#10;Descrição gerada automaticamente"/>
+            <wp:cNvGraphicFramePr>
+              <a:graphicFrameLocks xmlns:a="http://schemas.openxmlformats.org/drawingml/2006/main" noChangeAspect="1"/>
+            </wp:cNvGraphicFramePr>
+            <a:graphic xmlns:a="http://schemas.openxmlformats.org/drawingml/2006/main">
+              <a:graphicData uri="http://schemas.openxmlformats.org/drawingml/2006/picture">
+                <pic:pic xmlns:pic="http://schemas.openxmlformats.org/drawingml/2006/picture">
+                  <pic:nvPicPr>
+                    <pic:cNvPr id="14" name="Imagem 14" descr="Texto&#10;&#10;Descrição gerada automaticamente"/>
+                    <pic:cNvPicPr/>
+                  </pic:nvPicPr>
+                  <pic:blipFill>
+                    <a:blip r:embed="rId15">
+                      <a:extLst>
+                        <a:ext uri="{28A0092B-C50C-407E-A947-70E740481C1C}">
+                          <a14:useLocalDpi xmlns:a14="http://schemas.microsoft.com/office/drawing/2010/main" val="0"/>
+                        </a:ext>
+                      </a:extLst>
+                    </a:blip>
+                    <a:stretch>
+                      <a:fillRect/>
+                    </a:stretch>
+                  </pic:blipFill>
+                  <pic:spPr>
+                    <a:xfrm>
+                      <a:off x="0" y="0"/>
+                      <a:ext cx="2538374" cy="2162499"/>
+                    </a:xfrm>
+                    <a:prstGeom prst="rect">
+                      <a:avLst/>
+                    </a:prstGeom>
+                  </pic:spPr>
+                </pic:pic>
+              </a:graphicData>
+            </a:graphic>
+          </wp:anchor>
+        </w:drawing>
+      </w:r>
+      <w:r>
+        <w:rPr>
+          <w:bCs/>
+          <w:sz w:val="24"/>
+          <w:szCs w:val="24"/>
+        </w:rPr>
+        <w:drawing>
+          <wp:anchor distT="0" distB="0" distL="114300" distR="114300" simplePos="0" relativeHeight="251660288" behindDoc="1" locked="0" layoutInCell="1" allowOverlap="1" wp14:anchorId="74ED49AA" wp14:editId="7A14A734">
+            <wp:simplePos x="0" y="0"/>
+            <wp:positionH relativeFrom="margin">
+              <wp:align>left</wp:align>
+            </wp:positionH>
+            <wp:positionV relativeFrom="paragraph">
+              <wp:posOffset>1968602</wp:posOffset>
+            </wp:positionV>
+            <wp:extent cx="2548999" cy="1155802"/>
+            <wp:effectExtent l="0" t="0" r="3810" b="6350"/>
+            <wp:wrapTight wrapText="bothSides">
+              <wp:wrapPolygon edited="0">
+                <wp:start x="0" y="0"/>
+                <wp:lineTo x="0" y="21363"/>
+                <wp:lineTo x="21471" y="21363"/>
+                <wp:lineTo x="21471" y="0"/>
+                <wp:lineTo x="0" y="0"/>
+              </wp:wrapPolygon>
+            </wp:wrapTight>
+            <wp:docPr id="15" name="Imagem 15" descr="Texto&#10;&#10;Descrição gerada automaticamente"/>
+            <wp:cNvGraphicFramePr>
+              <a:graphicFrameLocks xmlns:a="http://schemas.openxmlformats.org/drawingml/2006/main" noChangeAspect="1"/>
+            </wp:cNvGraphicFramePr>
+            <a:graphic xmlns:a="http://schemas.openxmlformats.org/drawingml/2006/main">
+              <a:graphicData uri="http://schemas.openxmlformats.org/drawingml/2006/picture">
+                <pic:pic xmlns:pic="http://schemas.openxmlformats.org/drawingml/2006/picture">
+                  <pic:nvPicPr>
+                    <pic:cNvPr id="15" name="Imagem 15" descr="Texto&#10;&#10;Descrição gerada automaticamente"/>
+                    <pic:cNvPicPr/>
+                  </pic:nvPicPr>
+                  <pic:blipFill>
+                    <a:blip r:embed="rId16">
+                      <a:extLst>
+                        <a:ext uri="{28A0092B-C50C-407E-A947-70E740481C1C}">
+                          <a14:useLocalDpi xmlns:a14="http://schemas.microsoft.com/office/drawing/2010/main" val="0"/>
+                        </a:ext>
+                      </a:extLst>
+                    </a:blip>
+                    <a:stretch>
+                      <a:fillRect/>
+                    </a:stretch>
+                  </pic:blipFill>
+                  <pic:spPr>
+                    <a:xfrm>
+                      <a:off x="0" y="0"/>
+                      <a:ext cx="2548999" cy="1155802"/>
+                    </a:xfrm>
+                    <a:prstGeom prst="rect">
+                      <a:avLst/>
+                    </a:prstGeom>
+                  </pic:spPr>
+                </pic:pic>
+              </a:graphicData>
+            </a:graphic>
+          </wp:anchor>
+        </w:drawing>
+      </w:r>
+      <w:r>
+        <w:rPr>
+          <w:bCs/>
+          <w:sz w:val="24"/>
+          <w:szCs w:val="24"/>
+        </w:rPr>
+        <w:drawing>
+          <wp:anchor distT="0" distB="0" distL="114300" distR="114300" simplePos="0" relativeHeight="251661312" behindDoc="1" locked="0" layoutInCell="1" allowOverlap="1" wp14:anchorId="1DD452C1" wp14:editId="4B06A834">
+            <wp:simplePos x="0" y="0"/>
+            <wp:positionH relativeFrom="margin">
+              <wp:align>left</wp:align>
+            </wp:positionH>
+            <wp:positionV relativeFrom="paragraph">
+              <wp:posOffset>751560</wp:posOffset>
+            </wp:positionV>
+            <wp:extent cx="2548890" cy="1156952"/>
+            <wp:effectExtent l="0" t="0" r="3810" b="5715"/>
+            <wp:wrapTight wrapText="bothSides">
+              <wp:wrapPolygon edited="0">
+                <wp:start x="0" y="0"/>
+                <wp:lineTo x="0" y="21351"/>
+                <wp:lineTo x="21471" y="21351"/>
+                <wp:lineTo x="21471" y="0"/>
+                <wp:lineTo x="0" y="0"/>
+              </wp:wrapPolygon>
+            </wp:wrapTight>
+            <wp:docPr id="13" name="Imagem 13" descr="Texto&#10;&#10;Descrição gerada automaticamente"/>
+            <wp:cNvGraphicFramePr>
+              <a:graphicFrameLocks xmlns:a="http://schemas.openxmlformats.org/drawingml/2006/main" noChangeAspect="1"/>
+            </wp:cNvGraphicFramePr>
+            <a:graphic xmlns:a="http://schemas.openxmlformats.org/drawingml/2006/main">
+              <a:graphicData uri="http://schemas.openxmlformats.org/drawingml/2006/picture">
+                <pic:pic xmlns:pic="http://schemas.openxmlformats.org/drawingml/2006/picture">
+                  <pic:nvPicPr>
+                    <pic:cNvPr id="13" name="Imagem 13" descr="Texto&#10;&#10;Descrição gerada automaticamente"/>
+                    <pic:cNvPicPr/>
+                  </pic:nvPicPr>
+                  <pic:blipFill>
+                    <a:blip r:embed="rId17" cstate="print">
+                      <a:extLst>
+                        <a:ext uri="{28A0092B-C50C-407E-A947-70E740481C1C}">
+                          <a14:useLocalDpi xmlns:a14="http://schemas.microsoft.com/office/drawing/2010/main" val="0"/>
+                        </a:ext>
+                      </a:extLst>
+                    </a:blip>
+                    <a:stretch>
+                      <a:fillRect/>
+                    </a:stretch>
+                  </pic:blipFill>
+                  <pic:spPr>
+                    <a:xfrm>
+                      <a:off x="0" y="0"/>
+                      <a:ext cx="2548890" cy="1156952"/>
+                    </a:xfrm>
+                    <a:prstGeom prst="rect">
+                      <a:avLst/>
+                    </a:prstGeom>
+                  </pic:spPr>
+                </pic:pic>
+              </a:graphicData>
+            </a:graphic>
+          </wp:anchor>
+        </w:drawing>
+      </w:r>
+    </w:p>
+    <w:p>
+      <w:pPr>
+        <w:rPr>
+          <w:bCs/>
+          <w:sz w:val="24"/>
+          <w:szCs w:val="24"/>
+        </w:rPr>
+      </w:pPr>
+    </w:p>
+    <w:p>
+      <w:pPr>
+        <w:rPr>
+          <w:bCs/>
+          <w:sz w:val="24"/>
+          <w:szCs w:val="24"/>
+        </w:rPr>
+      </w:pPr>
+    </w:p>
+    <w:p>
+      <w:pPr>
+        <w:jc w:val="center"/>
+        <w:rPr>
+          <w:b/>
+          <w:sz w:val="24"/>
+          <w:szCs w:val="24"/>
+        </w:rPr>
+      </w:pPr>
+      <w:proofErr w:type="spellStart"/>
+      <w:r>
+        <w:rPr>
+          <w:b/>
+          <w:sz w:val="24"/>
+          <w:szCs w:val="24"/>
+        </w:rPr>
+        <w:t>Border-radius</w:t>
+      </w:r>
+      <w:proofErr w:type="spellEnd"/>
+      <w:r>
+        <w:rPr>
+          <w:b/>
+          <w:sz w:val="24"/>
+          <w:szCs w:val="24"/>
+        </w:rPr>
+        <w:t xml:space="preserve"> (arredondar os cantos dos elementos)</w:t>
+      </w:r>
+    </w:p>
+    <w:p>
+      <w:pPr>
+        <w:rPr>
+          <w:bCs/>
+          <w:sz w:val="24"/>
+          <w:szCs w:val="24"/>
+        </w:rPr>
+      </w:pPr>
+      <w:r>
+        <w:rPr>
+          <w:bCs/>
+          <w:sz w:val="24"/>
+          <w:szCs w:val="24"/>
+        </w:rPr>
+        <w:drawing>
+          <wp:inline distT="0" distB="0" distL="0" distR="0" wp14:anchorId="0CF72646" wp14:editId="5B887C62">
+            <wp:extent cx="2051992" cy="1133856"/>
+            <wp:effectExtent l="0" t="0" r="5715" b="9525"/>
+            <wp:docPr id="16" name="Imagem 16" descr="Interface gráfica do usuário, Texto, Aplicativo&#10;&#10;Descrição gerada automaticamente"/>
+            <wp:cNvGraphicFramePr>
+              <a:graphicFrameLocks xmlns:a="http://schemas.openxmlformats.org/drawingml/2006/main" noChangeAspect="1"/>
+            </wp:cNvGraphicFramePr>
+            <a:graphic xmlns:a="http://schemas.openxmlformats.org/drawingml/2006/main">
+              <a:graphicData uri="http://schemas.openxmlformats.org/drawingml/2006/picture">
+                <pic:pic xmlns:pic="http://schemas.openxmlformats.org/drawingml/2006/picture">
+                  <pic:nvPicPr>
+                    <pic:cNvPr id="16" name="Imagem 16" descr="Interface gráfica do usuário, Texto, Aplicativo&#10;&#10;Descrição gerada automaticamente"/>
+                    <pic:cNvPicPr/>
+                  </pic:nvPicPr>
+                  <pic:blipFill>
+                    <a:blip r:embed="rId18"/>
+                    <a:stretch>
+                      <a:fillRect/>
+                    </a:stretch>
+                  </pic:blipFill>
+                  <pic:spPr>
+                    <a:xfrm>
+                      <a:off x="0" y="0"/>
+                      <a:ext cx="2057635" cy="1136974"/>
+                    </a:xfrm>
+                    <a:prstGeom prst="rect">
+                      <a:avLst/>
+                    </a:prstGeom>
+                  </pic:spPr>
+                </pic:pic>
+              </a:graphicData>
+            </a:graphic>
+          </wp:inline>
+        </w:drawing>
+      </w:r>
+    </w:p>
+    <w:p>
+      <w:pPr>
+        <w:jc w:val="center"/>
+        <w:rPr>
+          <w:b/>
+          <w:sz w:val="32"/>
+          <w:szCs w:val="32"/>
+        </w:rPr>
+      </w:pPr>
+      <w:proofErr w:type="spellStart"/>
+      <w:r>
+        <w:rPr>
+          <w:b/>
+          <w:sz w:val="32"/>
+          <w:szCs w:val="32"/>
+        </w:rPr>
+        <w:t>Font-family</w:t>
+      </w:r>
+      <w:proofErr w:type="spellEnd"/>
+    </w:p>
+    <w:p>
+      <w:pPr>
+        <w:jc w:val="center"/>
+        <w:rPr>
+          <w:bCs/>
+          <w:sz w:val="24"/>
+          <w:szCs w:val="24"/>
+        </w:rPr>
+      </w:pPr>
+      <w:r>
+        <w:rPr>
+          <w:bCs/>
+          <w:sz w:val="24"/>
+          <w:szCs w:val="24"/>
+        </w:rPr>
+        <w:drawing>
+          <wp:inline distT="0" distB="0" distL="0" distR="0" wp14:anchorId="0C413F6B" wp14:editId="1F875171">
+            <wp:extent cx="3021036" cy="1953158"/>
+            <wp:effectExtent l="0" t="0" r="8255" b="9525"/>
+            <wp:docPr id="17" name="Imagem 17" descr="Texto&#10;&#10;Descrição gerada automaticamente"/>
+            <wp:cNvGraphicFramePr>
+              <a:graphicFrameLocks xmlns:a="http://schemas.openxmlformats.org/drawingml/2006/main" noChangeAspect="1"/>
+            </wp:cNvGraphicFramePr>
+            <a:graphic xmlns:a="http://schemas.openxmlformats.org/drawingml/2006/main">
+              <a:graphicData uri="http://schemas.openxmlformats.org/drawingml/2006/picture">
+                <pic:pic xmlns:pic="http://schemas.openxmlformats.org/drawingml/2006/picture">
+                  <pic:nvPicPr>
+                    <pic:cNvPr id="17" name="Imagem 17" descr="Texto&#10;&#10;Descrição gerada automaticamente"/>
+                    <pic:cNvPicPr/>
+                  </pic:nvPicPr>
+                  <pic:blipFill>
+                    <a:blip r:embed="rId19"/>
+                    <a:stretch>
+                      <a:fillRect/>
+                    </a:stretch>
+                  </pic:blipFill>
+                  <pic:spPr>
+                    <a:xfrm>
+                      <a:off x="0" y="0"/>
+                      <a:ext cx="3035733" cy="1962660"/>
+                    </a:xfrm>
+                    <a:prstGeom prst="rect">
+                      <a:avLst/>
+                    </a:prstGeom>
+                  </pic:spPr>
+                </pic:pic>
+              </a:graphicData>
+            </a:graphic>
+          </wp:inline>
+        </w:drawing>
+      </w:r>
+    </w:p>
+    <w:p>
+      <w:pPr>
+        <w:jc w:val="center"/>
+        <w:rPr>
+          <w:b/>
+          <w:sz w:val="24"/>
+          <w:szCs w:val="24"/>
+        </w:rPr>
+      </w:pPr>
+      <w:proofErr w:type="spellStart"/>
+      <w:r>
+        <w:rPr>
+          <w:b/>
+          <w:sz w:val="24"/>
+          <w:szCs w:val="24"/>
+        </w:rPr>
+        <w:t>Font-size</w:t>
+      </w:r>
+      <w:proofErr w:type="spellEnd"/>
+    </w:p>
+    <w:p>
+      <w:pPr>
+        <w:jc w:val="center"/>
+        <w:rPr>
+          <w:b/>
+          <w:sz w:val="24"/>
+          <w:szCs w:val="24"/>
+        </w:rPr>
+      </w:pPr>
+      <w:r>
+        <w:rPr>
+          <w:b/>
+          <w:sz w:val="24"/>
+          <w:szCs w:val="24"/>
+        </w:rPr>
+        <w:drawing>
+          <wp:inline distT="0" distB="0" distL="0" distR="0" wp14:anchorId="6A4D3EC9" wp14:editId="7D1B91CF">
+            <wp:extent cx="2648103" cy="1740386"/>
+            <wp:effectExtent l="0" t="0" r="0" b="0"/>
+            <wp:docPr id="18" name="Imagem 18" descr="Texto&#10;&#10;Descrição gerada automaticamente"/>
+            <wp:cNvGraphicFramePr>
+              <a:graphicFrameLocks xmlns:a="http://schemas.openxmlformats.org/drawingml/2006/main" noChangeAspect="1"/>
+            </wp:cNvGraphicFramePr>
+            <a:graphic xmlns:a="http://schemas.openxmlformats.org/drawingml/2006/main">
+              <a:graphicData uri="http://schemas.openxmlformats.org/drawingml/2006/picture">
+                <pic:pic xmlns:pic="http://schemas.openxmlformats.org/drawingml/2006/picture">
+                  <pic:nvPicPr>
+                    <pic:cNvPr id="18" name="Imagem 18" descr="Texto&#10;&#10;Descrição gerada automaticamente"/>
+                    <pic:cNvPicPr/>
+                  </pic:nvPicPr>
+                  <pic:blipFill>
+                    <a:blip r:embed="rId20"/>
+                    <a:stretch>
+                      <a:fillRect/>
+                    </a:stretch>
+                  </pic:blipFill>
+                  <pic:spPr>
+                    <a:xfrm>
+                      <a:off x="0" y="0"/>
+                      <a:ext cx="2655899" cy="1745509"/>
+                    </a:xfrm>
+                    <a:prstGeom prst="rect">
+                      <a:avLst/>
+                    </a:prstGeom>
+                  </pic:spPr>
+                </pic:pic>
+              </a:graphicData>
+            </a:graphic>
+          </wp:inline>
+        </w:drawing>
+      </w:r>
+    </w:p>
+    <w:p>
+      <w:pPr>
+        <w:jc w:val="center"/>
+        <w:rPr>
+          <w:b/>
+          <w:sz w:val="24"/>
+          <w:szCs w:val="24"/>
+        </w:rPr>
+      </w:pPr>
+    </w:p>
+    <w:p>
+      <w:pPr>
+        <w:jc w:val="center"/>
+        <w:rPr>
+          <w:b/>
+          <w:sz w:val="24"/>
+          <w:szCs w:val="24"/>
+        </w:rPr>
+      </w:pPr>
+      <w:proofErr w:type="spellStart"/>
+      <w:r>
+        <w:rPr>
+          <w:b/>
+          <w:sz w:val="24"/>
+          <w:szCs w:val="24"/>
+        </w:rPr>
+        <w:t>Font-style</w:t>
+      </w:r>
+      <w:proofErr w:type="spellEnd"/>
+    </w:p>
+    <w:p>
+      <w:pPr>
+        <w:jc w:val="center"/>
+        <w:rPr>
+          <w:b/>
+          <w:sz w:val="24"/>
+          <w:szCs w:val="24"/>
+        </w:rPr>
+      </w:pPr>
+      <w:r>
+        <w:rPr>
+          <w:b/>
+          <w:sz w:val="24"/>
+          <w:szCs w:val="24"/>
+        </w:rPr>
+        <w:drawing>
+          <wp:inline distT="0" distB="0" distL="0" distR="0" wp14:anchorId="4EEF9804" wp14:editId="37CA566F">
+            <wp:extent cx="2611374" cy="1713792"/>
+            <wp:effectExtent l="0" t="0" r="0" b="1270"/>
+            <wp:docPr id="19" name="Imagem 19" descr="Texto&#10;&#10;Descrição gerada automaticamente"/>
+            <wp:cNvGraphicFramePr>
+              <a:graphicFrameLocks xmlns:a="http://schemas.openxmlformats.org/drawingml/2006/main" noChangeAspect="1"/>
+            </wp:cNvGraphicFramePr>
+            <a:graphic xmlns:a="http://schemas.openxmlformats.org/drawingml/2006/main">
+              <a:graphicData uri="http://schemas.openxmlformats.org/drawingml/2006/picture">
+                <pic:pic xmlns:pic="http://schemas.openxmlformats.org/drawingml/2006/picture">
+                  <pic:nvPicPr>
+                    <pic:cNvPr id="19" name="Imagem 19" descr="Texto&#10;&#10;Descrição gerada automaticamente"/>
+                    <pic:cNvPicPr/>
+                  </pic:nvPicPr>
+                  <pic:blipFill>
+                    <a:blip r:embed="rId21"/>
+                    <a:stretch>
+                      <a:fillRect/>
+                    </a:stretch>
+                  </pic:blipFill>
+                  <pic:spPr>
+                    <a:xfrm>
+                      <a:off x="0" y="0"/>
+                      <a:ext cx="2614659" cy="1715948"/>
+                    </a:xfrm>
+                    <a:prstGeom prst="rect">
+                      <a:avLst/>
+                    </a:prstGeom>
+                  </pic:spPr>
+                </pic:pic>
+              </a:graphicData>
+            </a:graphic>
+          </wp:inline>
+        </w:drawing>
+      </w:r>
+    </w:p>
+    <w:p>
+      <w:pPr>
+        <w:jc w:val="center"/>
+        <w:rPr>
+          <w:b/>
+          <w:sz w:val="24"/>
+          <w:szCs w:val="24"/>
+        </w:rPr>
+      </w:pPr>
+    </w:p>
+    <w:p>
+      <w:pPr>
+        <w:jc w:val="center"/>
+        <w:rPr>
+          <w:b/>
+          <w:sz w:val="24"/>
+          <w:szCs w:val="24"/>
+        </w:rPr>
+      </w:pPr>
+      <w:proofErr w:type="spellStart"/>
+      <w:r>
+        <w:rPr>
+          <w:b/>
+          <w:sz w:val="24"/>
+          <w:szCs w:val="24"/>
+        </w:rPr>
+        <w:t>Font-weight</w:t>
+      </w:r>
+      <w:proofErr w:type="spellEnd"/>
+    </w:p>
+    <w:p>
+      <w:pPr>
+        <w:jc w:val="center"/>
+        <w:rPr>
+          <w:b/>
+          <w:sz w:val="24"/>
+          <w:szCs w:val="24"/>
+        </w:rPr>
+      </w:pPr>
+      <w:r>
+        <w:rPr>
+          <w:b/>
+          <w:sz w:val="24"/>
+          <w:szCs w:val="24"/>
+        </w:rPr>
+        <w:drawing>
+          <wp:inline distT="0" distB="0" distL="0" distR="0" wp14:anchorId="0D0675E6" wp14:editId="5F3F86CC">
+            <wp:extent cx="2618841" cy="1938878"/>
+            <wp:effectExtent l="0" t="0" r="0" b="4445"/>
+            <wp:docPr id="20" name="Imagem 20" descr="Texto&#10;&#10;Descrição gerada automaticamente"/>
+            <wp:cNvGraphicFramePr>
+              <a:graphicFrameLocks xmlns:a="http://schemas.openxmlformats.org/drawingml/2006/main" noChangeAspect="1"/>
+            </wp:cNvGraphicFramePr>
+            <a:graphic xmlns:a="http://schemas.openxmlformats.org/drawingml/2006/main">
+              <a:graphicData uri="http://schemas.openxmlformats.org/drawingml/2006/picture">
+                <pic:pic xmlns:pic="http://schemas.openxmlformats.org/drawingml/2006/picture">
+                  <pic:nvPicPr>
+                    <pic:cNvPr id="20" name="Imagem 20" descr="Texto&#10;&#10;Descrição gerada automaticamente"/>
+                    <pic:cNvPicPr/>
+                  </pic:nvPicPr>
+                  <pic:blipFill>
+                    <a:blip r:embed="rId22"/>
+                    <a:stretch>
+                      <a:fillRect/>
+                    </a:stretch>
+                  </pic:blipFill>
+                  <pic:spPr>
+                    <a:xfrm>
+                      <a:off x="0" y="0"/>
+                      <a:ext cx="2634608" cy="1950551"/>
+                    </a:xfrm>
+                    <a:prstGeom prst="rect">
+                      <a:avLst/>
+                    </a:prstGeom>
+                  </pic:spPr>
+                </pic:pic>
+              </a:graphicData>
+            </a:graphic>
+          </wp:inline>
+        </w:drawing>
+      </w:r>
+    </w:p>
+    <w:p>
+      <w:pPr>
+        <w:jc w:val="center"/>
+        <w:rPr>
+          <w:b/>
+          <w:sz w:val="24"/>
+          <w:szCs w:val="24"/>
+        </w:rPr>
+      </w:pPr>
+    </w:p>
+    <w:p>
+      <w:pPr>
+        <w:jc w:val="center"/>
+        <w:rPr>
+          <w:b/>
+          <w:sz w:val="24"/>
+          <w:szCs w:val="24"/>
+        </w:rPr>
+      </w:pPr>
+      <w:proofErr w:type="spellStart"/>
+      <w:r>
+        <w:rPr>
+          <w:b/>
+          <w:sz w:val="24"/>
+          <w:szCs w:val="24"/>
+        </w:rPr>
+        <w:t>Text-transform</w:t>
+      </w:r>
+      <w:proofErr w:type="spellEnd"/>
+    </w:p>
+    <w:p>
+      <w:pPr>
+        <w:jc w:val="center"/>
+        <w:rPr>
+          <w:b/>
+          <w:sz w:val="24"/>
+          <w:szCs w:val="24"/>
+        </w:rPr>
+      </w:pPr>
+      <w:r>
+        <w:rPr>
+          <w:b/>
+          <w:sz w:val="24"/>
+          <w:szCs w:val="24"/>
+        </w:rPr>
+        <w:drawing>
+          <wp:inline distT="0" distB="0" distL="0" distR="0" wp14:anchorId="7761E83B" wp14:editId="67454104">
+            <wp:extent cx="2275027" cy="2119321"/>
+            <wp:effectExtent l="0" t="0" r="0" b="0"/>
+            <wp:docPr id="21" name="Imagem 21" descr="Texto&#10;&#10;Descrição gerada automaticamente"/>
+            <wp:cNvGraphicFramePr>
+              <a:graphicFrameLocks xmlns:a="http://schemas.openxmlformats.org/drawingml/2006/main" noChangeAspect="1"/>
+            </wp:cNvGraphicFramePr>
+            <a:graphic xmlns:a="http://schemas.openxmlformats.org/drawingml/2006/main">
+              <a:graphicData uri="http://schemas.openxmlformats.org/drawingml/2006/picture">
+                <pic:pic xmlns:pic="http://schemas.openxmlformats.org/drawingml/2006/picture">
+                  <pic:nvPicPr>
+                    <pic:cNvPr id="21" name="Imagem 21" descr="Texto&#10;&#10;Descrição gerada automaticamente"/>
+                    <pic:cNvPicPr/>
+                  </pic:nvPicPr>
+                  <pic:blipFill>
+                    <a:blip r:embed="rId23"/>
+                    <a:stretch>
+                      <a:fillRect/>
+                    </a:stretch>
+                  </pic:blipFill>
+                  <pic:spPr>
+                    <a:xfrm>
+                      <a:off x="0" y="0"/>
+                      <a:ext cx="2281470" cy="2125323"/>
+                    </a:xfrm>
+                    <a:prstGeom prst="rect">
+                      <a:avLst/>
+                    </a:prstGeom>
+                  </pic:spPr>
+                </pic:pic>
+              </a:graphicData>
+            </a:graphic>
+          </wp:inline>
+        </w:drawing>
+      </w:r>
+    </w:p>
+    <w:p>
+      <w:pPr>
+        <w:jc w:val="center"/>
+        <w:rPr>
+          <w:b/>
+          <w:sz w:val="24"/>
+          <w:szCs w:val="24"/>
+        </w:rPr>
+      </w:pPr>
+    </w:p>
+    <w:p>
+      <w:pPr>
+        <w:jc w:val="center"/>
+        <w:rPr>
+          <w:b/>
+          <w:sz w:val="24"/>
+          <w:szCs w:val="24"/>
+        </w:rPr>
+      </w:pPr>
+      <w:proofErr w:type="spellStart"/>
+      <w:r>
+        <w:rPr>
+          <w:b/>
+          <w:sz w:val="24"/>
+          <w:szCs w:val="24"/>
+        </w:rPr>
+        <w:t>Text-decoration</w:t>
+      </w:r>
+      <w:proofErr w:type="spellEnd"/>
+    </w:p>
+    <w:p>
+      <w:pPr>
+        <w:jc w:val="center"/>
+        <w:rPr>
+          <w:b/>
+          <w:sz w:val="24"/>
+          <w:szCs w:val="24"/>
+        </w:rPr>
+      </w:pPr>
+      <w:r>
+        <w:rPr>
+          <w:b/>
+          <w:sz w:val="24"/>
+          <w:szCs w:val="24"/>
+        </w:rPr>
+        <w:drawing>
+          <wp:inline distT="0" distB="0" distL="0" distR="0" wp14:anchorId="56C1745E" wp14:editId="7F3F1C5C">
+            <wp:extent cx="2494484" cy="2198204"/>
+            <wp:effectExtent l="0" t="0" r="1270" b="0"/>
+            <wp:docPr id="22" name="Imagem 22" descr="Texto&#10;&#10;Descrição gerada automaticamente"/>
+            <wp:cNvGraphicFramePr>
+              <a:graphicFrameLocks xmlns:a="http://schemas.openxmlformats.org/drawingml/2006/main" noChangeAspect="1"/>
+            </wp:cNvGraphicFramePr>
+            <a:graphic xmlns:a="http://schemas.openxmlformats.org/drawingml/2006/main">
+              <a:graphicData uri="http://schemas.openxmlformats.org/drawingml/2006/picture">
+                <pic:pic xmlns:pic="http://schemas.openxmlformats.org/drawingml/2006/picture">
+                  <pic:nvPicPr>
+                    <pic:cNvPr id="22" name="Imagem 22" descr="Texto&#10;&#10;Descrição gerada automaticamente"/>
+                    <pic:cNvPicPr/>
+                  </pic:nvPicPr>
+                  <pic:blipFill>
+                    <a:blip r:embed="rId24"/>
+                    <a:stretch>
+                      <a:fillRect/>
+                    </a:stretch>
+                  </pic:blipFill>
+                  <pic:spPr>
+                    <a:xfrm>
+                      <a:off x="0" y="0"/>
+                      <a:ext cx="2498425" cy="2201677"/>
+                    </a:xfrm>
+                    <a:prstGeom prst="rect">
+                      <a:avLst/>
+                    </a:prstGeom>
+                  </pic:spPr>
+                </pic:pic>
+              </a:graphicData>
+            </a:graphic>
+          </wp:inline>
+        </w:drawing>
+      </w:r>
+      <w:r>
+        <w:rPr>
+          <w:b/>
+          <w:sz w:val="24"/>
+          <w:szCs w:val="24"/>
+        </w:rPr>
+        <w:t xml:space="preserve">  </w:t>
+      </w:r>
+    </w:p>
+    <w:p>
+      <w:pPr>
+        <w:jc w:val="center"/>
+        <w:rPr>
+          <w:b/>
+          <w:sz w:val="24"/>
+          <w:szCs w:val="24"/>
+        </w:rPr>
+      </w:pPr>
+    </w:p>
+    <w:p>
+      <w:pPr>
+        <w:jc w:val="center"/>
+        <w:rPr>
+          <w:b/>
+          <w:sz w:val="24"/>
+          <w:szCs w:val="24"/>
+        </w:rPr>
+      </w:pPr>
+      <w:r>
+        <w:rPr>
+          <w:b/>
+          <w:sz w:val="24"/>
+          <w:szCs w:val="24"/>
+        </w:rPr>
+        <w:t>Estilizando listas</w:t>
+      </w:r>
+    </w:p>
+    <w:p>
+      <w:pPr>
+        <w:jc w:val="center"/>
+        <w:rPr>
+          <w:b/>
+          <w:sz w:val="24"/>
+          <w:szCs w:val="24"/>
+        </w:rPr>
+      </w:pPr>
+    </w:p>
+    <w:p>
+      <w:pPr>
+        <w:jc w:val="center"/>
+        <w:rPr>
+          <w:b/>
+          <w:sz w:val="24"/>
+          <w:szCs w:val="24"/>
+        </w:rPr>
+      </w:pPr>
+      <w:proofErr w:type="spellStart"/>
+      <w:r>
+        <w:rPr>
+          <w:b/>
+          <w:sz w:val="24"/>
+          <w:szCs w:val="24"/>
+        </w:rPr>
+        <w:t>List-style-type</w:t>
+      </w:r>
+      <w:proofErr w:type="spellEnd"/>
+    </w:p>
+    <w:p>
+      <w:pPr>
+        <w:jc w:val="center"/>
+        <w:rPr>
+          <w:b/>
+          <w:sz w:val="24"/>
+          <w:szCs w:val="24"/>
+        </w:rPr>
+      </w:pPr>
+      <w:r>
+        <w:rPr>
+          <w:b/>
+          <w:sz w:val="24"/>
+          <w:szCs w:val="24"/>
+        </w:rPr>
+        <w:drawing>
+          <wp:inline distT="0" distB="0" distL="0" distR="0" wp14:anchorId="1BC2E4DA" wp14:editId="2A3016D4">
+            <wp:extent cx="2216505" cy="1891303"/>
+            <wp:effectExtent l="0" t="0" r="0" b="0"/>
+            <wp:docPr id="23" name="Imagem 23" descr="Texto&#10;&#10;Descrição gerada automaticamente"/>
+            <wp:cNvGraphicFramePr>
+              <a:graphicFrameLocks xmlns:a="http://schemas.openxmlformats.org/drawingml/2006/main" noChangeAspect="1"/>
+            </wp:cNvGraphicFramePr>
+            <a:graphic xmlns:a="http://schemas.openxmlformats.org/drawingml/2006/main">
+              <a:graphicData uri="http://schemas.openxmlformats.org/drawingml/2006/picture">
+                <pic:pic xmlns:pic="http://schemas.openxmlformats.org/drawingml/2006/picture">
+                  <pic:nvPicPr>
+                    <pic:cNvPr id="23" name="Imagem 23" descr="Texto&#10;&#10;Descrição gerada automaticamente"/>
+                    <pic:cNvPicPr/>
+                  </pic:nvPicPr>
+                  <pic:blipFill>
+                    <a:blip r:embed="rId25"/>
+                    <a:stretch>
+                      <a:fillRect/>
+                    </a:stretch>
+                  </pic:blipFill>
+                  <pic:spPr>
+                    <a:xfrm>
+                      <a:off x="0" y="0"/>
+                      <a:ext cx="2222290" cy="1896239"/>
+                    </a:xfrm>
+                    <a:prstGeom prst="rect">
+                      <a:avLst/>
+                    </a:prstGeom>
+                  </pic:spPr>
+                </pic:pic>
+              </a:graphicData>
+            </a:graphic>
+          </wp:inline>
+        </w:drawing>
+      </w:r>
+    </w:p>
+    <w:p>
+      <w:pPr>
+        <w:jc w:val="center"/>
+        <w:rPr>
+          <w:b/>
+          <w:sz w:val="24"/>
+          <w:szCs w:val="24"/>
+        </w:rPr>
+      </w:pPr>
+    </w:p>
+    <w:p>
+      <w:pPr>
+        <w:jc w:val="center"/>
+        <w:rPr>
+          <w:b/>
+          <w:sz w:val="24"/>
+          <w:szCs w:val="24"/>
+        </w:rPr>
+      </w:pPr>
+      <w:proofErr w:type="spellStart"/>
+      <w:r>
+        <w:rPr>
+          <w:b/>
+          <w:sz w:val="24"/>
+          <w:szCs w:val="24"/>
+        </w:rPr>
+        <w:t>List-style-image</w:t>
+      </w:r>
+      <w:proofErr w:type="spellEnd"/>
+    </w:p>
+    <w:p>
+      <w:pPr>
+        <w:jc w:val="center"/>
+        <w:rPr>
+          <w:b/>
+          <w:sz w:val="24"/>
+          <w:szCs w:val="24"/>
+        </w:rPr>
+      </w:pPr>
+      <w:r>
+        <w:rPr>
+          <w:b/>
+          <w:sz w:val="24"/>
+          <w:szCs w:val="24"/>
+        </w:rPr>
+        <w:drawing>
+          <wp:inline distT="0" distB="0" distL="0" distR="0" wp14:anchorId="1F6CDA07" wp14:editId="613B2BA0">
+            <wp:extent cx="3204057" cy="877156"/>
+            <wp:effectExtent l="0" t="0" r="0" b="0"/>
+            <wp:docPr id="24" name="Imagem 24" descr="Texto&#10;&#10;Descrição gerada automaticamente"/>
+            <wp:cNvGraphicFramePr>
+              <a:graphicFrameLocks xmlns:a="http://schemas.openxmlformats.org/drawingml/2006/main" noChangeAspect="1"/>
+            </wp:cNvGraphicFramePr>
+            <a:graphic xmlns:a="http://schemas.openxmlformats.org/drawingml/2006/main">
+              <a:graphicData uri="http://schemas.openxmlformats.org/drawingml/2006/picture">
+                <pic:pic xmlns:pic="http://schemas.openxmlformats.org/drawingml/2006/picture">
+                  <pic:nvPicPr>
+                    <pic:cNvPr id="24" name="Imagem 24" descr="Texto&#10;&#10;Descrição gerada automaticamente"/>
+                    <pic:cNvPicPr/>
+                  </pic:nvPicPr>
+                  <pic:blipFill>
+                    <a:blip r:embed="rId26"/>
+                    <a:stretch>
+                      <a:fillRect/>
+                    </a:stretch>
+                  </pic:blipFill>
+                  <pic:spPr>
+                    <a:xfrm>
+                      <a:off x="0" y="0"/>
+                      <a:ext cx="3214795" cy="880096"/>
+                    </a:xfrm>
+                    <a:prstGeom prst="rect">
+                      <a:avLst/>
+                    </a:prstGeom>
+                  </pic:spPr>
+                </pic:pic>
+              </a:graphicData>
+            </a:graphic>
+          </wp:inline>
+        </w:drawing>
+      </w:r>
+    </w:p>
+    <w:p>
+      <w:pPr>
+        <w:jc w:val="center"/>
+        <w:rPr>
+          <w:b/>
+          <w:sz w:val="24"/>
+          <w:szCs w:val="24"/>
+        </w:rPr>
+      </w:pPr>
+    </w:p>
+    <w:p>
+      <w:pPr>
+        <w:jc w:val="center"/>
+        <w:rPr>
+          <w:b/>
+          <w:sz w:val="32"/>
+          <w:szCs w:val="32"/>
+        </w:rPr>
+      </w:pPr>
+      <w:r>
+        <w:rPr>
+          <w:b/>
+          <w:sz w:val="32"/>
+          <w:szCs w:val="32"/>
+        </w:rPr>
+        <w:t>Propriedades de dimensões e alinhamento</w:t>
+      </w:r>
+    </w:p>
+    <w:p>
+      <w:pPr>
+        <w:rPr>
+          <w:bCs/>
+          <w:sz w:val="24"/>
+          <w:szCs w:val="24"/>
+        </w:rPr>
+      </w:pPr>
+      <w:proofErr w:type="spellStart"/>
+      <w:r>
+        <w:rPr>
+          <w:bCs/>
+          <w:sz w:val="24"/>
+          <w:szCs w:val="24"/>
+        </w:rPr>
+        <w:t>Width</w:t>
+      </w:r>
+      <w:proofErr w:type="spellEnd"/>
+      <w:r>
+        <w:rPr>
+          <w:bCs/>
+          <w:sz w:val="24"/>
+          <w:szCs w:val="24"/>
+        </w:rPr>
+        <w:t xml:space="preserve"> (Largura)</w:t>
+      </w:r>
+    </w:p>
+    <w:p>
+      <w:pPr>
+        <w:rPr>
+          <w:bCs/>
+          <w:sz w:val="24"/>
+          <w:szCs w:val="24"/>
+        </w:rPr>
+      </w:pPr>
+      <w:proofErr w:type="spellStart"/>
+      <w:r>
+        <w:rPr>
+          <w:bCs/>
+          <w:sz w:val="24"/>
+          <w:szCs w:val="24"/>
+        </w:rPr>
+        <w:t>Height</w:t>
+      </w:r>
+      <w:proofErr w:type="spellEnd"/>
+      <w:r>
+        <w:rPr>
+          <w:bCs/>
+          <w:sz w:val="24"/>
+          <w:szCs w:val="24"/>
+        </w:rPr>
+        <w:t xml:space="preserve"> (</w:t>
+      </w:r>
+      <w:proofErr w:type="spellStart"/>
+      <w:r>
+        <w:rPr>
+          <w:bCs/>
+          <w:sz w:val="24"/>
+          <w:szCs w:val="24"/>
+        </w:rPr>
+        <w:t>Algura</w:t>
+      </w:r>
+      <w:proofErr w:type="spellEnd"/>
+      <w:r>
+        <w:rPr>
+          <w:bCs/>
+          <w:sz w:val="24"/>
+          <w:szCs w:val="24"/>
+        </w:rPr>
+        <w:t>)</w:t>
+      </w:r>
+    </w:p>
+    <w:p>
+      <w:pPr>
+        <w:rPr>
+          <w:bCs/>
+          <w:sz w:val="24"/>
+          <w:szCs w:val="24"/>
+        </w:rPr>
+      </w:pPr>
+    </w:p>
+    <w:p>
+      <w:pPr>
+        <w:rPr>
+          <w:bCs/>
+          <w:sz w:val="24"/>
+          <w:szCs w:val="24"/>
+        </w:rPr>
+      </w:pPr>
+      <w:r>
+        <w:rPr>
+          <w:bCs/>
+          <w:sz w:val="24"/>
+          <w:szCs w:val="24"/>
+        </w:rPr>
+        <w:t>Max-</w:t>
+      </w:r>
+      <w:proofErr w:type="spellStart"/>
+      <w:r>
+        <w:rPr>
+          <w:bCs/>
+          <w:sz w:val="24"/>
+          <w:szCs w:val="24"/>
+        </w:rPr>
+        <w:t>width</w:t>
+      </w:r>
+      <w:proofErr w:type="spellEnd"/>
+      <w:r>
+        <w:rPr>
+          <w:bCs/>
+          <w:sz w:val="24"/>
+          <w:szCs w:val="24"/>
+        </w:rPr>
+        <w:t xml:space="preserve"> (Largura máxima)</w:t>
+      </w:r>
+    </w:p>
+    <w:p>
+      <w:pPr>
+        <w:rPr>
+          <w:bCs/>
+          <w:sz w:val="24"/>
+          <w:szCs w:val="24"/>
+        </w:rPr>
+      </w:pPr>
+      <w:r>
+        <w:rPr>
+          <w:bCs/>
+          <w:sz w:val="24"/>
+          <w:szCs w:val="24"/>
+        </w:rPr>
+        <w:t>Max-</w:t>
+      </w:r>
+      <w:proofErr w:type="spellStart"/>
+      <w:r>
+        <w:rPr>
+          <w:bCs/>
+          <w:sz w:val="24"/>
+          <w:szCs w:val="24"/>
+        </w:rPr>
+        <w:t>height</w:t>
+      </w:r>
+      <w:proofErr w:type="spellEnd"/>
+      <w:r>
+        <w:rPr>
+          <w:bCs/>
+          <w:sz w:val="24"/>
+          <w:szCs w:val="24"/>
+        </w:rPr>
+        <w:t xml:space="preserve"> </w:t>
+      </w:r>
+      <w:r>
+        <w:rPr>
+          <w:bCs/>
+          <w:sz w:val="24"/>
+          <w:szCs w:val="24"/>
+        </w:rPr>
+        <w:t>(Altura máxima)</w:t>
+      </w:r>
+    </w:p>
+    <w:p>
+      <w:pPr>
+        <w:rPr>
+          <w:bCs/>
+          <w:sz w:val="24"/>
+          <w:szCs w:val="24"/>
+        </w:rPr>
+      </w:pPr>
+    </w:p>
+    <w:p>
+      <w:pPr>
+        <w:rPr>
+          <w:bCs/>
+          <w:sz w:val="24"/>
+          <w:szCs w:val="24"/>
+        </w:rPr>
+      </w:pPr>
+      <w:proofErr w:type="spellStart"/>
+      <w:r>
+        <w:rPr>
+          <w:bCs/>
+          <w:sz w:val="24"/>
+          <w:szCs w:val="24"/>
+        </w:rPr>
+        <w:t>Margin</w:t>
+      </w:r>
+      <w:proofErr w:type="spellEnd"/>
+      <w:r>
+        <w:rPr>
+          <w:bCs/>
+          <w:sz w:val="24"/>
+          <w:szCs w:val="24"/>
+        </w:rPr>
+        <w:t xml:space="preserve"> (</w:t>
+      </w:r>
+      <w:r>
+        <w:rPr>
+          <w:bCs/>
+          <w:sz w:val="24"/>
+          <w:szCs w:val="24"/>
+        </w:rPr>
+        <w:t>Auto)</w:t>
+      </w:r>
+    </w:p>
+    <w:p>
+      <w:pPr>
+        <w:rPr>
+          <w:bCs/>
+          <w:sz w:val="24"/>
+          <w:szCs w:val="24"/>
+        </w:rPr>
+      </w:pPr>
+    </w:p>
+    <w:p>
+      <w:pPr>
+        <w:rPr>
+          <w:bCs/>
+          <w:sz w:val="24"/>
+          <w:szCs w:val="24"/>
+        </w:rPr>
+      </w:pPr>
+      <w:proofErr w:type="spellStart"/>
+      <w:r>
+        <w:rPr>
+          <w:bCs/>
+          <w:sz w:val="24"/>
+          <w:szCs w:val="24"/>
+        </w:rPr>
+        <w:t>Text</w:t>
+      </w:r>
+      <w:proofErr w:type="spellEnd"/>
+      <w:r>
+        <w:rPr>
+          <w:bCs/>
+          <w:sz w:val="24"/>
+          <w:szCs w:val="24"/>
+        </w:rPr>
+        <w:t xml:space="preserve"> </w:t>
+      </w:r>
+      <w:proofErr w:type="spellStart"/>
+      <w:r>
+        <w:rPr>
+          <w:bCs/>
+          <w:sz w:val="24"/>
+          <w:szCs w:val="24"/>
+        </w:rPr>
+        <w:t>align</w:t>
+      </w:r>
+      <w:proofErr w:type="spellEnd"/>
+      <w:r>
+        <w:rPr>
+          <w:bCs/>
+          <w:sz w:val="24"/>
+          <w:szCs w:val="24"/>
+        </w:rPr>
+        <w:t xml:space="preserve"> (Esquerda, dir</w:t>
+      </w:r>
+      <w:r>
+        <w:rPr>
+          <w:bCs/>
+          <w:sz w:val="24"/>
+          <w:szCs w:val="24"/>
+        </w:rPr>
+        <w:t>eita, centro, justificado)</w:t>
+      </w:r>
     </w:p>
     <w:sectPr>
       <w:pgSz w:w="11906" w:h="16838"/>

</xml_diff>